<commit_message>
Solo faltan los que no entiendo
</commit_message>
<xml_diff>
--- a/docs/plan-de-proyecto/especificacion-de-casos-de-uso-15-28.docx
+++ b/docs/plan-de-proyecto/especificacion-de-casos-de-uso-15-28.docx
@@ -8040,8 +8040,6 @@
               </w:rPr>
               <w:t xml:space="preserve"> al proceso de registro de paciente (ECU-003).</w:t>
             </w:r>
-            <w:bookmarkStart w:id="0" w:name="_GoBack"/>
-            <w:bookmarkEnd w:id="0"/>
           </w:p>
         </w:tc>
       </w:tr>
@@ -8229,6 +8227,9 @@
             <w:r>
               <w:t xml:space="preserve"> Mantener terminales</w:t>
             </w:r>
+            <w:r>
+              <w:t xml:space="preserve"> (¿?)</w:t>
+            </w:r>
           </w:p>
         </w:tc>
       </w:tr>
@@ -8586,6 +8587,56 @@
                 <w:szCs w:val="20"/>
               </w:rPr>
             </w:pPr>
+            <w:r>
+              <w:rPr>
+                <w:rFonts w:ascii="Arial" w:hAnsi="Arial" w:cs="Arial"/>
+                <w:sz w:val="20"/>
+                <w:szCs w:val="20"/>
+              </w:rPr>
+              <w:t>Jefe de operadores</w:t>
+            </w:r>
+            <w:r>
+              <w:rPr>
+                <w:rFonts w:ascii="Arial" w:hAnsi="Arial" w:cs="Arial"/>
+                <w:sz w:val="20"/>
+                <w:szCs w:val="20"/>
+              </w:rPr>
+              <w:t xml:space="preserve"> mantiene sus horas </w:t>
+            </w:r>
+            <w:proofErr w:type="spellStart"/>
+            <w:r>
+              <w:rPr>
+                <w:rFonts w:ascii="Arial" w:hAnsi="Arial" w:cs="Arial"/>
+                <w:sz w:val="20"/>
+                <w:szCs w:val="20"/>
+              </w:rPr>
+              <w:t>agendadas</w:t>
+            </w:r>
+            <w:proofErr w:type="spellEnd"/>
+            <w:r>
+              <w:rPr>
+                <w:rFonts w:ascii="Arial" w:hAnsi="Arial" w:cs="Arial"/>
+                <w:sz w:val="20"/>
+                <w:szCs w:val="20"/>
+              </w:rPr>
+              <w:t xml:space="preserve"> por medio de la </w:t>
+            </w:r>
+            <w:r>
+              <w:rPr>
+                <w:rFonts w:ascii="Arial" w:hAnsi="Arial" w:cs="Arial"/>
+                <w:sz w:val="20"/>
+                <w:szCs w:val="20"/>
+              </w:rPr>
+              <w:t>terminal</w:t>
+            </w:r>
+            <w:r>
+              <w:rPr>
+                <w:rFonts w:ascii="Arial" w:hAnsi="Arial" w:cs="Arial"/>
+                <w:sz w:val="20"/>
+                <w:szCs w:val="20"/>
+              </w:rPr>
+              <w:t>.</w:t>
+            </w:r>
           </w:p>
         </w:tc>
       </w:tr>
@@ -9321,6 +9372,9 @@
             <w:r>
               <w:t xml:space="preserve"> Mantener aparatos e instrumentos médicos</w:t>
             </w:r>
+            <w:r>
+              <w:t xml:space="preserve"> (¿?)</w:t>
+            </w:r>
           </w:p>
         </w:tc>
       </w:tr>
@@ -10770,6 +10824,14 @@
                 <w:szCs w:val="20"/>
               </w:rPr>
             </w:pPr>
+            <w:r>
+              <w:rPr>
+                <w:rFonts w:ascii="Arial" w:hAnsi="Arial" w:cs="Arial"/>
+                <w:sz w:val="20"/>
+                <w:szCs w:val="20"/>
+              </w:rPr>
+              <w:t>Jefe de operadores mantiene las cuentas de todo el personal por terminal.</w:t>
+            </w:r>
           </w:p>
         </w:tc>
       </w:tr>
@@ -10827,6 +10889,32 @@
                 <w:szCs w:val="20"/>
               </w:rPr>
             </w:pPr>
+            <w:r>
+              <w:rPr>
+                <w:rFonts w:ascii="Arial" w:hAnsi="Arial" w:cs="Arial"/>
+                <w:sz w:val="20"/>
+                <w:szCs w:val="20"/>
+              </w:rPr>
+              <w:t xml:space="preserve">Estar </w:t>
+            </w:r>
+            <w:proofErr w:type="spellStart"/>
+            <w:r>
+              <w:rPr>
+                <w:rFonts w:ascii="Arial" w:hAnsi="Arial" w:cs="Arial"/>
+                <w:sz w:val="20"/>
+                <w:szCs w:val="20"/>
+              </w:rPr>
+              <w:t>logueado</w:t>
+            </w:r>
+            <w:proofErr w:type="spellEnd"/>
+            <w:r>
+              <w:rPr>
+                <w:rFonts w:ascii="Arial" w:hAnsi="Arial" w:cs="Arial"/>
+                <w:sz w:val="20"/>
+                <w:szCs w:val="20"/>
+              </w:rPr>
+              <w:t xml:space="preserve"> con una cuenta de jefe de operadores.</w:t>
+            </w:r>
           </w:p>
         </w:tc>
       </w:tr>
@@ -10958,52 +11046,6 @@
           </w:tcPr>
           <w:p>
             <w:pPr>
-              <w:pStyle w:val="Prrafodelista"/>
-              <w:numPr>
-                <w:ilvl w:val="0"/>
-                <w:numId w:val="10"/>
-              </w:numPr>
-              <w:spacing w:after="200" w:line="276" w:lineRule="auto"/>
-              <w:rPr>
-                <w:rFonts w:ascii="Arial" w:hAnsi="Arial" w:cs="Arial"/>
-                <w:sz w:val="20"/>
-                <w:szCs w:val="20"/>
-              </w:rPr>
-            </w:pPr>
-            <w:r>
-              <w:rPr>
-                <w:rFonts w:ascii="Arial" w:hAnsi="Arial" w:cs="Arial"/>
-                <w:sz w:val="20"/>
-                <w:szCs w:val="20"/>
-              </w:rPr>
-              <w:t>Acceder a la página WEB.</w:t>
-            </w:r>
-          </w:p>
-          <w:p>
-            <w:pPr>
-              <w:pStyle w:val="Prrafodelista"/>
-              <w:numPr>
-                <w:ilvl w:val="0"/>
-                <w:numId w:val="10"/>
-              </w:numPr>
-              <w:spacing w:after="200" w:line="276" w:lineRule="auto"/>
-              <w:rPr>
-                <w:rFonts w:ascii="Arial" w:hAnsi="Arial" w:cs="Arial"/>
-                <w:sz w:val="20"/>
-                <w:szCs w:val="20"/>
-              </w:rPr>
-            </w:pPr>
-            <w:r>
-              <w:rPr>
-                <w:rFonts w:ascii="Arial" w:hAnsi="Arial" w:cs="Arial"/>
-                <w:sz w:val="20"/>
-                <w:szCs w:val="20"/>
-              </w:rPr>
-              <w:t>Abrir pestaña de “disponibilidad horaria”.</w:t>
-            </w:r>
-          </w:p>
-          <w:p>
-            <w:pPr>
               <w:spacing w:after="200" w:line="276" w:lineRule="auto"/>
               <w:ind w:left="360"/>
               <w:rPr>
@@ -11018,7 +11060,39 @@
                 <w:sz w:val="20"/>
                 <w:szCs w:val="20"/>
               </w:rPr>
-              <w:t>4.    Aplica los filtros necesarios para la búsqueda.</w:t>
+              <w:t xml:space="preserve">1- </w:t>
+            </w:r>
+            <w:r>
+              <w:rPr>
+                <w:rFonts w:ascii="Arial" w:hAnsi="Arial" w:cs="Arial"/>
+                <w:sz w:val="20"/>
+                <w:szCs w:val="20"/>
+              </w:rPr>
+              <w:t xml:space="preserve">Acceder </w:t>
+            </w:r>
+            <w:r>
+              <w:rPr>
+                <w:rFonts w:ascii="Arial" w:hAnsi="Arial" w:cs="Arial"/>
+                <w:sz w:val="20"/>
+                <w:szCs w:val="20"/>
+              </w:rPr>
+              <w:t>a cuentas de personal</w:t>
+            </w:r>
+            <w:r>
+              <w:rPr>
+                <w:rFonts w:ascii="Arial" w:hAnsi="Arial" w:cs="Arial"/>
+                <w:sz w:val="20"/>
+                <w:szCs w:val="20"/>
+              </w:rPr>
+              <w:t>.</w:t>
+            </w:r>
+            <w:r>
+              <w:rPr>
+                <w:rFonts w:ascii="Arial" w:hAnsi="Arial" w:cs="Arial"/>
+                <w:sz w:val="20"/>
+                <w:szCs w:val="20"/>
+              </w:rPr>
+              <w:t xml:space="preserve"> </w:t>
             </w:r>
           </w:p>
           <w:p>
@@ -11031,6 +11105,14 @@
                 <w:szCs w:val="20"/>
               </w:rPr>
             </w:pPr>
+            <w:r>
+              <w:rPr>
+                <w:rFonts w:ascii="Arial" w:hAnsi="Arial" w:cs="Arial"/>
+                <w:sz w:val="20"/>
+                <w:szCs w:val="20"/>
+              </w:rPr>
+              <w:t>3- Selecciona opción.</w:t>
+            </w:r>
           </w:p>
         </w:tc>
         <w:tc>
@@ -11046,29 +11128,6 @@
           </w:tcPr>
           <w:p>
             <w:pPr>
-              <w:pStyle w:val="Prrafodelista"/>
-              <w:numPr>
-                <w:ilvl w:val="0"/>
-                <w:numId w:val="10"/>
-              </w:numPr>
-              <w:spacing w:after="200" w:line="276" w:lineRule="auto"/>
-              <w:rPr>
-                <w:rFonts w:ascii="Arial" w:hAnsi="Arial" w:cs="Arial"/>
-                <w:sz w:val="20"/>
-                <w:szCs w:val="20"/>
-              </w:rPr>
-            </w:pPr>
-            <w:r>
-              <w:rPr>
-                <w:rFonts w:ascii="Arial" w:hAnsi="Arial" w:cs="Arial"/>
-                <w:sz w:val="20"/>
-                <w:szCs w:val="20"/>
-              </w:rPr>
-              <w:t>Despliega página de “disponibilidad horaria”.</w:t>
-            </w:r>
-          </w:p>
-          <w:p>
-            <w:pPr>
               <w:spacing w:after="200" w:line="276" w:lineRule="auto"/>
               <w:ind w:left="360"/>
               <w:rPr>
@@ -11083,7 +11142,7 @@
                 <w:sz w:val="20"/>
                 <w:szCs w:val="20"/>
               </w:rPr>
-              <w:t>5.    Muestra pantalla de listado de médicos disponibles.</w:t>
+              <w:t>2- Despliega todas las cuentas del personal con opciones de mantenimiento.</w:t>
             </w:r>
           </w:p>
           <w:p>
@@ -11096,6 +11155,14 @@
                 <w:szCs w:val="20"/>
               </w:rPr>
             </w:pPr>
+            <w:r>
+              <w:rPr>
+                <w:rFonts w:ascii="Arial" w:hAnsi="Arial" w:cs="Arial"/>
+                <w:sz w:val="20"/>
+                <w:szCs w:val="20"/>
+              </w:rPr>
+              <w:t>4- Despliega pestaña específica de la opción seleccionada.</w:t>
+            </w:r>
           </w:p>
         </w:tc>
       </w:tr>
@@ -11239,7 +11306,7 @@
                 <w:sz w:val="20"/>
                 <w:szCs w:val="20"/>
               </w:rPr>
-              <w:t>Médico no disponible.</w:t>
+              <w:t>Cuenta no tiene privilegios</w:t>
             </w:r>
           </w:p>
         </w:tc>
@@ -11318,6 +11385,30 @@
                 <w:szCs w:val="20"/>
               </w:rPr>
             </w:pPr>
+            <w:r>
+              <w:rPr>
+                <w:rFonts w:ascii="Arial" w:hAnsi="Arial" w:cs="Arial"/>
+                <w:sz w:val="20"/>
+                <w:szCs w:val="20"/>
+              </w:rPr>
+              <w:t>2- No despliega las opciones de mantención de personal</w:t>
+            </w:r>
+            <w:r>
+              <w:rPr>
+                <w:rFonts w:ascii="Arial" w:hAnsi="Arial" w:cs="Arial"/>
+                <w:sz w:val="20"/>
+                <w:szCs w:val="20"/>
+              </w:rPr>
+              <w:t xml:space="preserve"> ni las cuentas del personal</w:t>
+            </w:r>
+            <w:r>
+              <w:rPr>
+                <w:rFonts w:ascii="Arial" w:hAnsi="Arial" w:cs="Arial"/>
+                <w:sz w:val="20"/>
+                <w:szCs w:val="20"/>
+              </w:rPr>
+              <w:t>.</w:t>
+            </w:r>
           </w:p>
         </w:tc>
       </w:tr>
@@ -11337,31 +11428,83 @@
               <w:bottom w:val="outset" w:sz="6" w:space="0" w:color="auto"/>
               <w:right w:val="outset" w:sz="6" w:space="0" w:color="auto"/>
             </w:tcBorders>
-            <w:shd w:val="clear" w:color="auto" w:fill="E6E6E6"/>
-          </w:tcPr>
-          <w:p>
-            <w:pPr>
-              <w:rPr>
-                <w:rFonts w:ascii="Arial" w:hAnsi="Arial" w:cs="Arial"/>
-                <w:sz w:val="20"/>
-                <w:szCs w:val="20"/>
-              </w:rPr>
-            </w:pPr>
-            <w:r>
-              <w:rPr>
-                <w:rFonts w:ascii="Arial" w:hAnsi="Arial" w:cs="Arial"/>
-                <w:sz w:val="20"/>
-                <w:szCs w:val="20"/>
-              </w:rPr>
-              <w:t>Acciones del Actor  y Respuesta del Sistema</w:t>
-            </w:r>
-            <w:r>
-              <w:rPr>
-                <w:rFonts w:ascii="Arial" w:hAnsi="Arial" w:cs="Arial"/>
-                <w:sz w:val="20"/>
-                <w:szCs w:val="20"/>
-              </w:rPr>
-              <w:t xml:space="preserve"> o Proceso de Negocio</w:t>
+            <w:shd w:val="clear" w:color="auto" w:fill="auto"/>
+          </w:tcPr>
+          <w:p>
+            <w:pPr>
+              <w:jc w:val="center"/>
+              <w:rPr>
+                <w:rFonts w:ascii="Arial" w:hAnsi="Arial" w:cs="Arial"/>
+                <w:sz w:val="20"/>
+                <w:szCs w:val="20"/>
+              </w:rPr>
+            </w:pPr>
+            <w:r>
+              <w:rPr>
+                <w:rFonts w:ascii="Arial" w:hAnsi="Arial" w:cs="Arial"/>
+                <w:sz w:val="20"/>
+                <w:szCs w:val="20"/>
+              </w:rPr>
+              <w:t>Ultimo Jefe de operadores</w:t>
+            </w:r>
+          </w:p>
+        </w:tc>
+      </w:tr>
+      <w:tr>
+        <w:trPr>
+          <w:cantSplit/>
+          <w:trHeight w:val="20"/>
+          <w:tblCellSpacing w:w="0" w:type="dxa"/>
+        </w:trPr>
+        <w:tc>
+          <w:tcPr>
+            <w:tcW w:w="4103" w:type="dxa"/>
+            <w:gridSpan w:val="2"/>
+            <w:tcBorders>
+              <w:top w:val="outset" w:sz="6" w:space="0" w:color="auto"/>
+              <w:left w:val="outset" w:sz="6" w:space="0" w:color="auto"/>
+              <w:bottom w:val="outset" w:sz="6" w:space="0" w:color="auto"/>
+              <w:right w:val="outset" w:sz="6" w:space="0" w:color="auto"/>
+            </w:tcBorders>
+            <w:shd w:val="clear" w:color="auto" w:fill="auto"/>
+          </w:tcPr>
+          <w:p>
+            <w:pPr>
+              <w:rPr>
+                <w:rFonts w:ascii="Arial" w:hAnsi="Arial" w:cs="Arial"/>
+                <w:sz w:val="20"/>
+                <w:szCs w:val="20"/>
+              </w:rPr>
+            </w:pPr>
+          </w:p>
+        </w:tc>
+        <w:tc>
+          <w:tcPr>
+            <w:tcW w:w="4553" w:type="dxa"/>
+            <w:gridSpan w:val="3"/>
+            <w:tcBorders>
+              <w:top w:val="outset" w:sz="6" w:space="0" w:color="auto"/>
+              <w:left w:val="outset" w:sz="6" w:space="0" w:color="auto"/>
+              <w:bottom w:val="outset" w:sz="6" w:space="0" w:color="auto"/>
+              <w:right w:val="outset" w:sz="6" w:space="0" w:color="auto"/>
+            </w:tcBorders>
+            <w:shd w:val="clear" w:color="auto" w:fill="auto"/>
+          </w:tcPr>
+          <w:p>
+            <w:pPr>
+              <w:rPr>
+                <w:rFonts w:ascii="Arial" w:hAnsi="Arial" w:cs="Arial"/>
+                <w:sz w:val="20"/>
+                <w:szCs w:val="20"/>
+              </w:rPr>
+            </w:pPr>
+            <w:r>
+              <w:rPr>
+                <w:rFonts w:ascii="Arial" w:hAnsi="Arial" w:cs="Arial"/>
+                <w:sz w:val="20"/>
+                <w:szCs w:val="20"/>
+              </w:rPr>
+              <w:t>4- Despliega mensaje el cual dice que no se puede eliminar la cuenta ya que el sistema debe tener mínimo un jefe de operadores.</w:t>
             </w:r>
           </w:p>
         </w:tc>
@@ -11382,15 +11525,68 @@
               <w:bottom w:val="outset" w:sz="6" w:space="0" w:color="auto"/>
               <w:right w:val="outset" w:sz="6" w:space="0" w:color="auto"/>
             </w:tcBorders>
-          </w:tcPr>
-          <w:p>
-            <w:pPr>
-              <w:rPr>
-                <w:rFonts w:ascii="Arial" w:hAnsi="Arial" w:cs="Arial"/>
-                <w:sz w:val="20"/>
-                <w:szCs w:val="20"/>
-              </w:rPr>
-            </w:pPr>
+            <w:shd w:val="clear" w:color="auto" w:fill="E6E6E6"/>
+          </w:tcPr>
+          <w:p>
+            <w:pPr>
+              <w:rPr>
+                <w:rFonts w:ascii="Arial" w:hAnsi="Arial" w:cs="Arial"/>
+                <w:sz w:val="20"/>
+                <w:szCs w:val="20"/>
+              </w:rPr>
+            </w:pPr>
+            <w:r>
+              <w:rPr>
+                <w:rFonts w:ascii="Arial" w:hAnsi="Arial" w:cs="Arial"/>
+                <w:sz w:val="20"/>
+                <w:szCs w:val="20"/>
+              </w:rPr>
+              <w:t>Acciones del Actor  y Respuesta del Sistema</w:t>
+            </w:r>
+            <w:r>
+              <w:rPr>
+                <w:rFonts w:ascii="Arial" w:hAnsi="Arial" w:cs="Arial"/>
+                <w:sz w:val="20"/>
+                <w:szCs w:val="20"/>
+              </w:rPr>
+              <w:t xml:space="preserve"> o Proceso de Negocio</w:t>
+            </w:r>
+          </w:p>
+        </w:tc>
+      </w:tr>
+      <w:tr>
+        <w:trPr>
+          <w:cantSplit/>
+          <w:trHeight w:val="20"/>
+          <w:tblCellSpacing w:w="0" w:type="dxa"/>
+        </w:trPr>
+        <w:tc>
+          <w:tcPr>
+            <w:tcW w:w="8656" w:type="dxa"/>
+            <w:gridSpan w:val="5"/>
+            <w:tcBorders>
+              <w:top w:val="outset" w:sz="6" w:space="0" w:color="auto"/>
+              <w:left w:val="outset" w:sz="6" w:space="0" w:color="auto"/>
+              <w:bottom w:val="outset" w:sz="6" w:space="0" w:color="auto"/>
+              <w:right w:val="outset" w:sz="6" w:space="0" w:color="auto"/>
+            </w:tcBorders>
+          </w:tcPr>
+          <w:p>
+            <w:pPr>
+              <w:rPr>
+                <w:rFonts w:ascii="Arial" w:hAnsi="Arial" w:cs="Arial"/>
+                <w:sz w:val="20"/>
+                <w:szCs w:val="20"/>
+              </w:rPr>
+            </w:pPr>
+            <w:r>
+              <w:rPr>
+                <w:rFonts w:ascii="Arial" w:hAnsi="Arial" w:cs="Arial"/>
+                <w:sz w:val="20"/>
+                <w:szCs w:val="20"/>
+              </w:rPr>
+              <w:t>Se realiza un mantenimiento a las cuentas del personal en la base de datos.</w:t>
+            </w:r>
           </w:p>
         </w:tc>
       </w:tr>
@@ -11505,6 +11701,9 @@
             <w:r>
               <w:t xml:space="preserve"> Mantener prestaciones médicas</w:t>
             </w:r>
+            <w:r>
+              <w:t xml:space="preserve"> (¿?)</w:t>
+            </w:r>
           </w:p>
         </w:tc>
       </w:tr>
@@ -12946,6 +13145,30 @@
                 <w:szCs w:val="20"/>
               </w:rPr>
             </w:pPr>
+            <w:r>
+              <w:rPr>
+                <w:rFonts w:ascii="Arial" w:hAnsi="Arial" w:cs="Arial"/>
+                <w:sz w:val="20"/>
+                <w:szCs w:val="20"/>
+              </w:rPr>
+              <w:t xml:space="preserve">Jefe de operadores </w:t>
+            </w:r>
+            <w:r>
+              <w:rPr>
+                <w:rFonts w:ascii="Arial" w:hAnsi="Arial" w:cs="Arial"/>
+                <w:sz w:val="20"/>
+                <w:szCs w:val="20"/>
+              </w:rPr>
+              <w:t xml:space="preserve">mantiene las cuentas de todos los pacientes </w:t>
+            </w:r>
+            <w:r>
+              <w:rPr>
+                <w:rFonts w:ascii="Arial" w:hAnsi="Arial" w:cs="Arial"/>
+                <w:sz w:val="20"/>
+                <w:szCs w:val="20"/>
+              </w:rPr>
+              <w:t>por terminal.</w:t>
+            </w:r>
           </w:p>
         </w:tc>
       </w:tr>
@@ -13003,6 +13226,32 @@
                 <w:szCs w:val="20"/>
               </w:rPr>
             </w:pPr>
+            <w:r>
+              <w:rPr>
+                <w:rFonts w:ascii="Arial" w:hAnsi="Arial" w:cs="Arial"/>
+                <w:sz w:val="20"/>
+                <w:szCs w:val="20"/>
+              </w:rPr>
+              <w:t xml:space="preserve">Estar </w:t>
+            </w:r>
+            <w:proofErr w:type="spellStart"/>
+            <w:r>
+              <w:rPr>
+                <w:rFonts w:ascii="Arial" w:hAnsi="Arial" w:cs="Arial"/>
+                <w:sz w:val="20"/>
+                <w:szCs w:val="20"/>
+              </w:rPr>
+              <w:t>logueado</w:t>
+            </w:r>
+            <w:proofErr w:type="spellEnd"/>
+            <w:r>
+              <w:rPr>
+                <w:rFonts w:ascii="Arial" w:hAnsi="Arial" w:cs="Arial"/>
+                <w:sz w:val="20"/>
+                <w:szCs w:val="20"/>
+              </w:rPr>
+              <w:t xml:space="preserve"> con una cuenta de jefe de operadores.</w:t>
+            </w:r>
           </w:p>
         </w:tc>
       </w:tr>
@@ -13134,52 +13383,6 @@
           </w:tcPr>
           <w:p>
             <w:pPr>
-              <w:pStyle w:val="Prrafodelista"/>
-              <w:numPr>
-                <w:ilvl w:val="0"/>
-                <w:numId w:val="12"/>
-              </w:numPr>
-              <w:spacing w:after="200" w:line="276" w:lineRule="auto"/>
-              <w:rPr>
-                <w:rFonts w:ascii="Arial" w:hAnsi="Arial" w:cs="Arial"/>
-                <w:sz w:val="20"/>
-                <w:szCs w:val="20"/>
-              </w:rPr>
-            </w:pPr>
-            <w:r>
-              <w:rPr>
-                <w:rFonts w:ascii="Arial" w:hAnsi="Arial" w:cs="Arial"/>
-                <w:sz w:val="20"/>
-                <w:szCs w:val="20"/>
-              </w:rPr>
-              <w:t>Acceder a la página WEB.</w:t>
-            </w:r>
-          </w:p>
-          <w:p>
-            <w:pPr>
-              <w:pStyle w:val="Prrafodelista"/>
-              <w:numPr>
-                <w:ilvl w:val="0"/>
-                <w:numId w:val="12"/>
-              </w:numPr>
-              <w:spacing w:after="200" w:line="276" w:lineRule="auto"/>
-              <w:rPr>
-                <w:rFonts w:ascii="Arial" w:hAnsi="Arial" w:cs="Arial"/>
-                <w:sz w:val="20"/>
-                <w:szCs w:val="20"/>
-              </w:rPr>
-            </w:pPr>
-            <w:r>
-              <w:rPr>
-                <w:rFonts w:ascii="Arial" w:hAnsi="Arial" w:cs="Arial"/>
-                <w:sz w:val="20"/>
-                <w:szCs w:val="20"/>
-              </w:rPr>
-              <w:t>Abrir pestaña de “disponibilidad horaria”.</w:t>
-            </w:r>
-          </w:p>
-          <w:p>
-            <w:pPr>
               <w:spacing w:after="200" w:line="276" w:lineRule="auto"/>
               <w:ind w:left="360"/>
               <w:rPr>
@@ -13194,7 +13397,31 @@
                 <w:sz w:val="20"/>
                 <w:szCs w:val="20"/>
               </w:rPr>
-              <w:t>4.    Aplica los filtros necesarios para la búsqueda.</w:t>
+              <w:t xml:space="preserve">1- </w:t>
+            </w:r>
+            <w:r>
+              <w:rPr>
+                <w:rFonts w:ascii="Arial" w:hAnsi="Arial" w:cs="Arial"/>
+                <w:sz w:val="20"/>
+                <w:szCs w:val="20"/>
+              </w:rPr>
+              <w:t xml:space="preserve">Acceder a cuentas de </w:t>
+            </w:r>
+            <w:r>
+              <w:rPr>
+                <w:rFonts w:ascii="Arial" w:hAnsi="Arial" w:cs="Arial"/>
+                <w:sz w:val="20"/>
+                <w:szCs w:val="20"/>
+              </w:rPr>
+              <w:t>pacientes</w:t>
+            </w:r>
+            <w:r>
+              <w:rPr>
+                <w:rFonts w:ascii="Arial" w:hAnsi="Arial" w:cs="Arial"/>
+                <w:sz w:val="20"/>
+                <w:szCs w:val="20"/>
+              </w:rPr>
+              <w:t xml:space="preserve">. </w:t>
             </w:r>
           </w:p>
           <w:p>
@@ -13207,6 +13434,14 @@
                 <w:szCs w:val="20"/>
               </w:rPr>
             </w:pPr>
+            <w:r>
+              <w:rPr>
+                <w:rFonts w:ascii="Arial" w:hAnsi="Arial" w:cs="Arial"/>
+                <w:sz w:val="20"/>
+                <w:szCs w:val="20"/>
+              </w:rPr>
+              <w:t>3- Selecciona opción.</w:t>
+            </w:r>
           </w:p>
         </w:tc>
         <w:tc>
@@ -13222,29 +13457,6 @@
           </w:tcPr>
           <w:p>
             <w:pPr>
-              <w:pStyle w:val="Prrafodelista"/>
-              <w:numPr>
-                <w:ilvl w:val="0"/>
-                <w:numId w:val="12"/>
-              </w:numPr>
-              <w:spacing w:after="200" w:line="276" w:lineRule="auto"/>
-              <w:rPr>
-                <w:rFonts w:ascii="Arial" w:hAnsi="Arial" w:cs="Arial"/>
-                <w:sz w:val="20"/>
-                <w:szCs w:val="20"/>
-              </w:rPr>
-            </w:pPr>
-            <w:r>
-              <w:rPr>
-                <w:rFonts w:ascii="Arial" w:hAnsi="Arial" w:cs="Arial"/>
-                <w:sz w:val="20"/>
-                <w:szCs w:val="20"/>
-              </w:rPr>
-              <w:t>Despliega página de “disponibilidad horaria”.</w:t>
-            </w:r>
-          </w:p>
-          <w:p>
-            <w:pPr>
               <w:spacing w:after="200" w:line="276" w:lineRule="auto"/>
               <w:ind w:left="360"/>
               <w:rPr>
@@ -13259,7 +13471,23 @@
                 <w:sz w:val="20"/>
                 <w:szCs w:val="20"/>
               </w:rPr>
-              <w:t>5.    Muestra pantalla de listado de médicos disponibles.</w:t>
+              <w:t xml:space="preserve">2- </w:t>
+            </w:r>
+            <w:r>
+              <w:rPr>
+                <w:rFonts w:ascii="Arial" w:hAnsi="Arial" w:cs="Arial"/>
+                <w:sz w:val="20"/>
+                <w:szCs w:val="20"/>
+              </w:rPr>
+              <w:t xml:space="preserve">Despliega todas las cuentas de los pacientes </w:t>
+            </w:r>
+            <w:r>
+              <w:rPr>
+                <w:rFonts w:ascii="Arial" w:hAnsi="Arial" w:cs="Arial"/>
+                <w:sz w:val="20"/>
+                <w:szCs w:val="20"/>
+              </w:rPr>
+              <w:t>con opciones de mantenimiento.</w:t>
             </w:r>
           </w:p>
           <w:p>
@@ -13272,6 +13500,14 @@
                 <w:szCs w:val="20"/>
               </w:rPr>
             </w:pPr>
+            <w:r>
+              <w:rPr>
+                <w:rFonts w:ascii="Arial" w:hAnsi="Arial" w:cs="Arial"/>
+                <w:sz w:val="20"/>
+                <w:szCs w:val="20"/>
+              </w:rPr>
+              <w:t>4- Despliega pestaña específica de la opción seleccionada.</w:t>
+            </w:r>
           </w:p>
         </w:tc>
       </w:tr>
@@ -13415,7 +13651,7 @@
                 <w:sz w:val="20"/>
                 <w:szCs w:val="20"/>
               </w:rPr>
-              <w:t>Médico no disponible.</w:t>
+              <w:t>Cuenta no tiene privilegios</w:t>
             </w:r>
           </w:p>
         </w:tc>
@@ -13494,6 +13730,46 @@
                 <w:szCs w:val="20"/>
               </w:rPr>
             </w:pPr>
+            <w:r>
+              <w:rPr>
+                <w:rFonts w:ascii="Arial" w:hAnsi="Arial" w:cs="Arial"/>
+                <w:sz w:val="20"/>
+                <w:szCs w:val="20"/>
+              </w:rPr>
+              <w:t xml:space="preserve">2- No despliega las opciones de mantención </w:t>
+            </w:r>
+            <w:r>
+              <w:rPr>
+                <w:rFonts w:ascii="Arial" w:hAnsi="Arial" w:cs="Arial"/>
+                <w:sz w:val="20"/>
+                <w:szCs w:val="20"/>
+              </w:rPr>
+              <w:t xml:space="preserve">de pacientes </w:t>
+            </w:r>
+            <w:r>
+              <w:rPr>
+                <w:rFonts w:ascii="Arial" w:hAnsi="Arial" w:cs="Arial"/>
+                <w:sz w:val="20"/>
+                <w:szCs w:val="20"/>
+              </w:rPr>
+              <w:t xml:space="preserve">ni las cuentas </w:t>
+            </w:r>
+            <w:r>
+              <w:rPr>
+                <w:rFonts w:ascii="Arial" w:hAnsi="Arial" w:cs="Arial"/>
+                <w:sz w:val="20"/>
+                <w:szCs w:val="20"/>
+              </w:rPr>
+              <w:t>de los pacientes</w:t>
+            </w:r>
+            <w:r>
+              <w:rPr>
+                <w:rFonts w:ascii="Arial" w:hAnsi="Arial" w:cs="Arial"/>
+                <w:sz w:val="20"/>
+                <w:szCs w:val="20"/>
+              </w:rPr>
+              <w:t>.</w:t>
+            </w:r>
           </w:p>
         </w:tc>
       </w:tr>
@@ -13567,6 +13843,14 @@
                 <w:szCs w:val="20"/>
               </w:rPr>
             </w:pPr>
+            <w:r>
+              <w:rPr>
+                <w:rFonts w:ascii="Arial" w:hAnsi="Arial" w:cs="Arial"/>
+                <w:sz w:val="20"/>
+                <w:szCs w:val="20"/>
+              </w:rPr>
+              <w:t>Se realiza un mantenimiento a las cuentas del personal en la base de datos.</w:t>
+            </w:r>
           </w:p>
         </w:tc>
       </w:tr>
@@ -14030,6 +14314,14 @@
                 <w:szCs w:val="20"/>
               </w:rPr>
             </w:pPr>
+            <w:r>
+              <w:rPr>
+                <w:rFonts w:ascii="Arial" w:hAnsi="Arial" w:cs="Arial"/>
+                <w:sz w:val="20"/>
+                <w:szCs w:val="20"/>
+              </w:rPr>
+              <w:t>Modificar el porcentaje de descuento de honorarios por terminal</w:t>
+            </w:r>
           </w:p>
         </w:tc>
       </w:tr>
@@ -14087,6 +14379,32 @@
                 <w:szCs w:val="20"/>
               </w:rPr>
             </w:pPr>
+            <w:r>
+              <w:rPr>
+                <w:rFonts w:ascii="Arial" w:hAnsi="Arial" w:cs="Arial"/>
+                <w:sz w:val="20"/>
+                <w:szCs w:val="20"/>
+              </w:rPr>
+              <w:t xml:space="preserve">Estar </w:t>
+            </w:r>
+            <w:proofErr w:type="spellStart"/>
+            <w:r>
+              <w:rPr>
+                <w:rFonts w:ascii="Arial" w:hAnsi="Arial" w:cs="Arial"/>
+                <w:sz w:val="20"/>
+                <w:szCs w:val="20"/>
+              </w:rPr>
+              <w:t>logueado</w:t>
+            </w:r>
+            <w:proofErr w:type="spellEnd"/>
+            <w:r>
+              <w:rPr>
+                <w:rFonts w:ascii="Arial" w:hAnsi="Arial" w:cs="Arial"/>
+                <w:sz w:val="20"/>
+                <w:szCs w:val="20"/>
+              </w:rPr>
+              <w:t xml:space="preserve"> con una cuenta de jefe de operadores.</w:t>
+            </w:r>
           </w:p>
         </w:tc>
       </w:tr>
@@ -14219,10 +14537,6 @@
           <w:p>
             <w:pPr>
               <w:pStyle w:val="Prrafodelista"/>
-              <w:numPr>
-                <w:ilvl w:val="0"/>
-                <w:numId w:val="13"/>
-              </w:numPr>
               <w:spacing w:after="200" w:line="276" w:lineRule="auto"/>
               <w:rPr>
                 <w:rFonts w:ascii="Arial" w:hAnsi="Arial" w:cs="Arial"/>
@@ -14236,16 +14550,12 @@
                 <w:sz w:val="20"/>
                 <w:szCs w:val="20"/>
               </w:rPr>
-              <w:t>Acceder a la página WEB.</w:t>
+              <w:t>1- Acceder a mantenedor de porcentaje.</w:t>
             </w:r>
           </w:p>
           <w:p>
             <w:pPr>
               <w:pStyle w:val="Prrafodelista"/>
-              <w:numPr>
-                <w:ilvl w:val="0"/>
-                <w:numId w:val="13"/>
-              </w:numPr>
               <w:spacing w:after="200" w:line="276" w:lineRule="auto"/>
               <w:rPr>
                 <w:rFonts w:ascii="Arial" w:hAnsi="Arial" w:cs="Arial"/>
@@ -14259,9 +14569,21 @@
                 <w:sz w:val="20"/>
                 <w:szCs w:val="20"/>
               </w:rPr>
-              <w:t>Abrir pestaña de “disponibilidad horaria”.</w:t>
-            </w:r>
-          </w:p>
+              <w:t>3- Modifica porcentaje y guarda cambios.</w:t>
+            </w:r>
+          </w:p>
+        </w:tc>
+        <w:tc>
+          <w:tcPr>
+            <w:tcW w:w="4553" w:type="dxa"/>
+            <w:gridSpan w:val="3"/>
+            <w:tcBorders>
+              <w:top w:val="outset" w:sz="6" w:space="0" w:color="auto"/>
+              <w:left w:val="outset" w:sz="6" w:space="0" w:color="auto"/>
+              <w:bottom w:val="outset" w:sz="6" w:space="0" w:color="auto"/>
+              <w:right w:val="outset" w:sz="6" w:space="0" w:color="auto"/>
+            </w:tcBorders>
+          </w:tcPr>
           <w:p>
             <w:pPr>
               <w:spacing w:after="200" w:line="276" w:lineRule="auto"/>
@@ -14278,7 +14600,7 @@
                 <w:sz w:val="20"/>
                 <w:szCs w:val="20"/>
               </w:rPr>
-              <w:t>4.    Aplica los filtros necesarios para la búsqueda.</w:t>
+              <w:t>2- Despliega el porcentaje actual y permite modificarlo.</w:t>
             </w:r>
           </w:p>
           <w:p>
@@ -14289,8 +14611,92 @@
                 <w:rFonts w:ascii="Arial" w:hAnsi="Arial" w:cs="Arial"/>
                 <w:sz w:val="20"/>
                 <w:szCs w:val="20"/>
-              </w:rPr>
-            </w:pPr>
+                <w:u w:val="single"/>
+              </w:rPr>
+            </w:pPr>
+            <w:r>
+              <w:rPr>
+                <w:rFonts w:ascii="Arial" w:hAnsi="Arial" w:cs="Arial"/>
+                <w:sz w:val="20"/>
+                <w:szCs w:val="20"/>
+              </w:rPr>
+              <w:t>4- Guarda los cambios del porcentaje de descuento de honorarios.</w:t>
+            </w:r>
+          </w:p>
+        </w:tc>
+      </w:tr>
+      <w:tr>
+        <w:trPr>
+          <w:cantSplit/>
+          <w:trHeight w:val="20"/>
+          <w:tblCellSpacing w:w="0" w:type="dxa"/>
+        </w:trPr>
+        <w:tc>
+          <w:tcPr>
+            <w:tcW w:w="8656" w:type="dxa"/>
+            <w:gridSpan w:val="5"/>
+            <w:tcBorders>
+              <w:top w:val="outset" w:sz="6" w:space="0" w:color="auto"/>
+              <w:left w:val="outset" w:sz="6" w:space="0" w:color="auto"/>
+              <w:bottom w:val="outset" w:sz="6" w:space="0" w:color="auto"/>
+              <w:right w:val="outset" w:sz="6" w:space="0" w:color="auto"/>
+            </w:tcBorders>
+            <w:shd w:val="clear" w:color="auto" w:fill="E6E6E6"/>
+          </w:tcPr>
+          <w:p>
+            <w:pPr>
+              <w:rPr>
+                <w:rFonts w:ascii="Arial" w:hAnsi="Arial" w:cs="Arial"/>
+                <w:sz w:val="20"/>
+                <w:szCs w:val="20"/>
+              </w:rPr>
+            </w:pPr>
+            <w:r>
+              <w:rPr>
+                <w:rFonts w:ascii="Arial" w:hAnsi="Arial" w:cs="Arial"/>
+                <w:sz w:val="20"/>
+                <w:szCs w:val="20"/>
+              </w:rPr>
+              <w:t xml:space="preserve">Flujo Alterno de Eventos </w:t>
+            </w:r>
+          </w:p>
+        </w:tc>
+      </w:tr>
+      <w:tr>
+        <w:trPr>
+          <w:cantSplit/>
+          <w:trHeight w:val="20"/>
+          <w:tblCellSpacing w:w="0" w:type="dxa"/>
+        </w:trPr>
+        <w:tc>
+          <w:tcPr>
+            <w:tcW w:w="4103" w:type="dxa"/>
+            <w:gridSpan w:val="2"/>
+            <w:tcBorders>
+              <w:top w:val="outset" w:sz="6" w:space="0" w:color="auto"/>
+              <w:left w:val="outset" w:sz="6" w:space="0" w:color="auto"/>
+              <w:bottom w:val="outset" w:sz="6" w:space="0" w:color="auto"/>
+              <w:right w:val="outset" w:sz="6" w:space="0" w:color="auto"/>
+            </w:tcBorders>
+            <w:shd w:val="clear" w:color="auto" w:fill="E6E6E6"/>
+          </w:tcPr>
+          <w:p>
+            <w:pPr>
+              <w:rPr>
+                <w:rFonts w:ascii="Arial" w:hAnsi="Arial" w:cs="Arial"/>
+                <w:sz w:val="20"/>
+                <w:szCs w:val="20"/>
+              </w:rPr>
+            </w:pPr>
+            <w:r>
+              <w:rPr>
+                <w:rFonts w:ascii="Arial" w:hAnsi="Arial" w:cs="Arial"/>
+                <w:bCs/>
+                <w:sz w:val="20"/>
+                <w:szCs w:val="20"/>
+              </w:rPr>
+              <w:t>Eventos de Actor</w:t>
+            </w:r>
           </w:p>
         </w:tc>
         <w:tc>
@@ -14303,66 +14709,32 @@
               <w:bottom w:val="outset" w:sz="6" w:space="0" w:color="auto"/>
               <w:right w:val="outset" w:sz="6" w:space="0" w:color="auto"/>
             </w:tcBorders>
-          </w:tcPr>
-          <w:p>
-            <w:pPr>
-              <w:pStyle w:val="Prrafodelista"/>
-              <w:numPr>
-                <w:ilvl w:val="0"/>
-                <w:numId w:val="13"/>
-              </w:numPr>
-              <w:spacing w:after="200" w:line="276" w:lineRule="auto"/>
-              <w:rPr>
-                <w:rFonts w:ascii="Arial" w:hAnsi="Arial" w:cs="Arial"/>
-                <w:sz w:val="20"/>
-                <w:szCs w:val="20"/>
-              </w:rPr>
-            </w:pPr>
-            <w:r>
-              <w:rPr>
-                <w:rFonts w:ascii="Arial" w:hAnsi="Arial" w:cs="Arial"/>
-                <w:sz w:val="20"/>
-                <w:szCs w:val="20"/>
-              </w:rPr>
-              <w:t>Despliega página de “disponibilidad horaria”.</w:t>
-            </w:r>
-          </w:p>
-          <w:p>
-            <w:pPr>
-              <w:spacing w:after="200" w:line="276" w:lineRule="auto"/>
-              <w:ind w:left="360"/>
-              <w:rPr>
-                <w:rFonts w:ascii="Arial" w:hAnsi="Arial" w:cs="Arial"/>
-                <w:sz w:val="20"/>
-                <w:szCs w:val="20"/>
-              </w:rPr>
-            </w:pPr>
-            <w:r>
-              <w:rPr>
-                <w:rFonts w:ascii="Arial" w:hAnsi="Arial" w:cs="Arial"/>
-                <w:sz w:val="20"/>
-                <w:szCs w:val="20"/>
-              </w:rPr>
-              <w:t>5.    Muestra pantalla de listado de médicos disponibles.</w:t>
-            </w:r>
-          </w:p>
-          <w:p>
-            <w:pPr>
-              <w:spacing w:after="200" w:line="276" w:lineRule="auto"/>
-              <w:ind w:left="360"/>
-              <w:rPr>
-                <w:rFonts w:ascii="Arial" w:hAnsi="Arial" w:cs="Arial"/>
-                <w:sz w:val="20"/>
-                <w:szCs w:val="20"/>
-              </w:rPr>
-            </w:pPr>
-          </w:p>
-        </w:tc>
-      </w:tr>
-      <w:tr>
-        <w:trPr>
-          <w:cantSplit/>
-          <w:trHeight w:val="20"/>
+            <w:shd w:val="clear" w:color="auto" w:fill="E6E6E6"/>
+          </w:tcPr>
+          <w:p>
+            <w:pPr>
+              <w:rPr>
+                <w:rFonts w:ascii="Arial" w:hAnsi="Arial" w:cs="Arial"/>
+                <w:sz w:val="20"/>
+                <w:szCs w:val="20"/>
+              </w:rPr>
+            </w:pPr>
+            <w:r>
+              <w:rPr>
+                <w:rFonts w:ascii="Arial" w:hAnsi="Arial" w:cs="Arial"/>
+                <w:bCs/>
+                <w:sz w:val="20"/>
+                <w:szCs w:val="20"/>
+              </w:rPr>
+              <w:t>Eventos de sistema</w:t>
+            </w:r>
+          </w:p>
+        </w:tc>
+      </w:tr>
+      <w:tr>
+        <w:trPr>
+          <w:cantSplit/>
+          <w:trHeight w:val="112"/>
           <w:tblCellSpacing w:w="0" w:type="dxa"/>
         </w:trPr>
         <w:tc>
@@ -14375,23 +14747,25 @@
               <w:bottom w:val="outset" w:sz="6" w:space="0" w:color="auto"/>
               <w:right w:val="outset" w:sz="6" w:space="0" w:color="auto"/>
             </w:tcBorders>
-            <w:shd w:val="clear" w:color="auto" w:fill="E6E6E6"/>
-          </w:tcPr>
-          <w:p>
-            <w:pPr>
-              <w:rPr>
-                <w:rFonts w:ascii="Arial" w:hAnsi="Arial" w:cs="Arial"/>
-                <w:sz w:val="20"/>
-                <w:szCs w:val="20"/>
-              </w:rPr>
-            </w:pPr>
-            <w:r>
-              <w:rPr>
-                <w:rFonts w:ascii="Arial" w:hAnsi="Arial" w:cs="Arial"/>
-                <w:sz w:val="20"/>
-                <w:szCs w:val="20"/>
-              </w:rPr>
-              <w:t xml:space="preserve">Flujo Alterno de Eventos </w:t>
+            <w:shd w:val="clear" w:color="auto" w:fill="auto"/>
+          </w:tcPr>
+          <w:p>
+            <w:pPr>
+              <w:jc w:val="center"/>
+              <w:rPr>
+                <w:rFonts w:ascii="Arial" w:hAnsi="Arial" w:cs="Arial"/>
+                <w:bCs/>
+                <w:sz w:val="20"/>
+                <w:szCs w:val="20"/>
+              </w:rPr>
+            </w:pPr>
+            <w:r>
+              <w:rPr>
+                <w:rFonts w:ascii="Arial" w:hAnsi="Arial" w:cs="Arial"/>
+                <w:sz w:val="20"/>
+                <w:szCs w:val="20"/>
+              </w:rPr>
+              <w:t>Cuenta no tiene privilegios</w:t>
             </w:r>
           </w:p>
         </w:tc>
@@ -14412,24 +14786,41 @@
               <w:bottom w:val="outset" w:sz="6" w:space="0" w:color="auto"/>
               <w:right w:val="outset" w:sz="6" w:space="0" w:color="auto"/>
             </w:tcBorders>
-            <w:shd w:val="clear" w:color="auto" w:fill="E6E6E6"/>
-          </w:tcPr>
-          <w:p>
-            <w:pPr>
-              <w:rPr>
-                <w:rFonts w:ascii="Arial" w:hAnsi="Arial" w:cs="Arial"/>
-                <w:sz w:val="20"/>
-                <w:szCs w:val="20"/>
-              </w:rPr>
-            </w:pPr>
-            <w:r>
-              <w:rPr>
-                <w:rFonts w:ascii="Arial" w:hAnsi="Arial" w:cs="Arial"/>
-                <w:bCs/>
-                <w:sz w:val="20"/>
-                <w:szCs w:val="20"/>
-              </w:rPr>
-              <w:t>Eventos de Actor</w:t>
+            <w:shd w:val="clear" w:color="auto" w:fill="auto"/>
+          </w:tcPr>
+          <w:p>
+            <w:pPr>
+              <w:rPr>
+                <w:rFonts w:ascii="Arial" w:hAnsi="Arial" w:cs="Arial"/>
+                <w:b/>
+                <w:sz w:val="20"/>
+                <w:szCs w:val="20"/>
+              </w:rPr>
+            </w:pPr>
+            <w:r>
+              <w:rPr>
+                <w:rFonts w:ascii="Arial" w:hAnsi="Arial" w:cs="Arial"/>
+                <w:sz w:val="20"/>
+                <w:szCs w:val="20"/>
+              </w:rPr>
+              <w:t xml:space="preserve"> </w:t>
+            </w:r>
+          </w:p>
+          <w:p>
+            <w:pPr>
+              <w:rPr>
+                <w:rFonts w:ascii="Arial" w:hAnsi="Arial" w:cs="Arial"/>
+                <w:sz w:val="20"/>
+                <w:szCs w:val="20"/>
+              </w:rPr>
+            </w:pPr>
+            <w:r>
+              <w:rPr>
+                <w:rFonts w:ascii="Arial" w:hAnsi="Arial" w:cs="Arial"/>
+                <w:sz w:val="20"/>
+                <w:szCs w:val="20"/>
+              </w:rPr>
+              <w:t xml:space="preserve">        </w:t>
             </w:r>
           </w:p>
         </w:tc>
@@ -14443,32 +14834,31 @@
               <w:bottom w:val="outset" w:sz="6" w:space="0" w:color="auto"/>
               <w:right w:val="outset" w:sz="6" w:space="0" w:color="auto"/>
             </w:tcBorders>
-            <w:shd w:val="clear" w:color="auto" w:fill="E6E6E6"/>
-          </w:tcPr>
-          <w:p>
-            <w:pPr>
-              <w:rPr>
-                <w:rFonts w:ascii="Arial" w:hAnsi="Arial" w:cs="Arial"/>
-                <w:sz w:val="20"/>
-                <w:szCs w:val="20"/>
-              </w:rPr>
-            </w:pPr>
-            <w:r>
-              <w:rPr>
-                <w:rFonts w:ascii="Arial" w:hAnsi="Arial" w:cs="Arial"/>
-                <w:bCs/>
-                <w:sz w:val="20"/>
-                <w:szCs w:val="20"/>
-              </w:rPr>
-              <w:t>Eventos de sistema</w:t>
-            </w:r>
-          </w:p>
-        </w:tc>
-      </w:tr>
-      <w:tr>
-        <w:trPr>
-          <w:cantSplit/>
-          <w:trHeight w:val="112"/>
+            <w:shd w:val="clear" w:color="auto" w:fill="auto"/>
+          </w:tcPr>
+          <w:p>
+            <w:pPr>
+              <w:rPr>
+                <w:rFonts w:ascii="Arial" w:hAnsi="Arial" w:cs="Arial"/>
+                <w:sz w:val="20"/>
+                <w:szCs w:val="20"/>
+              </w:rPr>
+            </w:pPr>
+            <w:r>
+              <w:rPr>
+                <w:rFonts w:ascii="Arial" w:hAnsi="Arial" w:cs="Arial"/>
+                <w:sz w:val="20"/>
+                <w:szCs w:val="20"/>
+              </w:rPr>
+              <w:t>2- No despliega las opciones de mantención de pacientes ni las cuentas de los pacientes.</w:t>
+            </w:r>
+          </w:p>
+        </w:tc>
+      </w:tr>
+      <w:tr>
+        <w:trPr>
+          <w:cantSplit/>
+          <w:trHeight w:val="20"/>
           <w:tblCellSpacing w:w="0" w:type="dxa"/>
         </w:trPr>
         <w:tc>
@@ -14481,103 +14871,32 @@
               <w:bottom w:val="outset" w:sz="6" w:space="0" w:color="auto"/>
               <w:right w:val="outset" w:sz="6" w:space="0" w:color="auto"/>
             </w:tcBorders>
-            <w:shd w:val="clear" w:color="auto" w:fill="auto"/>
-          </w:tcPr>
-          <w:p>
-            <w:pPr>
-              <w:jc w:val="center"/>
-              <w:rPr>
-                <w:rFonts w:ascii="Arial" w:hAnsi="Arial" w:cs="Arial"/>
-                <w:bCs/>
-                <w:sz w:val="20"/>
-                <w:szCs w:val="20"/>
-              </w:rPr>
-            </w:pPr>
-            <w:r>
-              <w:rPr>
-                <w:rFonts w:ascii="Arial" w:hAnsi="Arial" w:cs="Arial"/>
-                <w:sz w:val="20"/>
-                <w:szCs w:val="20"/>
-              </w:rPr>
-              <w:t>Médico no disponible.</w:t>
-            </w:r>
-          </w:p>
-        </w:tc>
-      </w:tr>
-      <w:tr>
-        <w:trPr>
-          <w:cantSplit/>
-          <w:trHeight w:val="20"/>
-          <w:tblCellSpacing w:w="0" w:type="dxa"/>
-        </w:trPr>
-        <w:tc>
-          <w:tcPr>
-            <w:tcW w:w="4103" w:type="dxa"/>
-            <w:gridSpan w:val="2"/>
-            <w:tcBorders>
-              <w:top w:val="outset" w:sz="6" w:space="0" w:color="auto"/>
-              <w:left w:val="outset" w:sz="6" w:space="0" w:color="auto"/>
-              <w:bottom w:val="outset" w:sz="6" w:space="0" w:color="auto"/>
-              <w:right w:val="outset" w:sz="6" w:space="0" w:color="auto"/>
-            </w:tcBorders>
-            <w:shd w:val="clear" w:color="auto" w:fill="auto"/>
-          </w:tcPr>
-          <w:p>
-            <w:pPr>
-              <w:rPr>
-                <w:rFonts w:ascii="Arial" w:hAnsi="Arial" w:cs="Arial"/>
-                <w:b/>
-                <w:sz w:val="20"/>
-                <w:szCs w:val="20"/>
-              </w:rPr>
-            </w:pPr>
-            <w:r>
-              <w:rPr>
-                <w:rFonts w:ascii="Arial" w:hAnsi="Arial" w:cs="Arial"/>
-                <w:sz w:val="20"/>
-                <w:szCs w:val="20"/>
-              </w:rPr>
-              <w:t xml:space="preserve"> </w:t>
-            </w:r>
-          </w:p>
-          <w:p>
-            <w:pPr>
-              <w:rPr>
-                <w:rFonts w:ascii="Arial" w:hAnsi="Arial" w:cs="Arial"/>
-                <w:sz w:val="20"/>
-                <w:szCs w:val="20"/>
-              </w:rPr>
-            </w:pPr>
-            <w:r>
-              <w:rPr>
-                <w:rFonts w:ascii="Arial" w:hAnsi="Arial" w:cs="Arial"/>
-                <w:sz w:val="20"/>
-                <w:szCs w:val="20"/>
-              </w:rPr>
-              <w:t xml:space="preserve">        </w:t>
-            </w:r>
-          </w:p>
-        </w:tc>
-        <w:tc>
-          <w:tcPr>
-            <w:tcW w:w="4553" w:type="dxa"/>
-            <w:gridSpan w:val="3"/>
-            <w:tcBorders>
-              <w:top w:val="outset" w:sz="6" w:space="0" w:color="auto"/>
-              <w:left w:val="outset" w:sz="6" w:space="0" w:color="auto"/>
-              <w:bottom w:val="outset" w:sz="6" w:space="0" w:color="auto"/>
-              <w:right w:val="outset" w:sz="6" w:space="0" w:color="auto"/>
-            </w:tcBorders>
-            <w:shd w:val="clear" w:color="auto" w:fill="auto"/>
-          </w:tcPr>
-          <w:p>
-            <w:pPr>
-              <w:rPr>
-                <w:rFonts w:ascii="Arial" w:hAnsi="Arial" w:cs="Arial"/>
-                <w:sz w:val="20"/>
-                <w:szCs w:val="20"/>
-              </w:rPr>
-            </w:pPr>
+            <w:shd w:val="clear" w:color="auto" w:fill="E6E6E6"/>
+          </w:tcPr>
+          <w:p>
+            <w:pPr>
+              <w:rPr>
+                <w:rFonts w:ascii="Arial" w:hAnsi="Arial" w:cs="Arial"/>
+                <w:sz w:val="20"/>
+                <w:szCs w:val="20"/>
+              </w:rPr>
+            </w:pPr>
+            <w:r>
+              <w:rPr>
+                <w:rFonts w:ascii="Arial" w:hAnsi="Arial" w:cs="Arial"/>
+                <w:sz w:val="20"/>
+                <w:szCs w:val="20"/>
+              </w:rPr>
+              <w:t>Acciones del Actor  y Respuesta del Sistema</w:t>
+            </w:r>
+            <w:r>
+              <w:rPr>
+                <w:rFonts w:ascii="Arial" w:hAnsi="Arial" w:cs="Arial"/>
+                <w:sz w:val="20"/>
+                <w:szCs w:val="20"/>
+              </w:rPr>
+              <w:t xml:space="preserve"> o Proceso de Negocio</w:t>
+            </w:r>
           </w:p>
         </w:tc>
       </w:tr>
@@ -14597,60 +14916,23 @@
               <w:bottom w:val="outset" w:sz="6" w:space="0" w:color="auto"/>
               <w:right w:val="outset" w:sz="6" w:space="0" w:color="auto"/>
             </w:tcBorders>
-            <w:shd w:val="clear" w:color="auto" w:fill="E6E6E6"/>
-          </w:tcPr>
-          <w:p>
-            <w:pPr>
-              <w:rPr>
-                <w:rFonts w:ascii="Arial" w:hAnsi="Arial" w:cs="Arial"/>
-                <w:sz w:val="20"/>
-                <w:szCs w:val="20"/>
-              </w:rPr>
-            </w:pPr>
-            <w:r>
-              <w:rPr>
-                <w:rFonts w:ascii="Arial" w:hAnsi="Arial" w:cs="Arial"/>
-                <w:sz w:val="20"/>
-                <w:szCs w:val="20"/>
-              </w:rPr>
-              <w:t>Acciones del Actor  y Respuesta del Sistema</w:t>
-            </w:r>
-            <w:r>
-              <w:rPr>
-                <w:rFonts w:ascii="Arial" w:hAnsi="Arial" w:cs="Arial"/>
-                <w:sz w:val="20"/>
-                <w:szCs w:val="20"/>
-              </w:rPr>
-              <w:t xml:space="preserve"> o Proceso de Negocio</w:t>
-            </w:r>
-          </w:p>
-        </w:tc>
-      </w:tr>
-      <w:tr>
-        <w:trPr>
-          <w:cantSplit/>
-          <w:trHeight w:val="20"/>
-          <w:tblCellSpacing w:w="0" w:type="dxa"/>
-        </w:trPr>
-        <w:tc>
-          <w:tcPr>
-            <w:tcW w:w="8656" w:type="dxa"/>
-            <w:gridSpan w:val="5"/>
-            <w:tcBorders>
-              <w:top w:val="outset" w:sz="6" w:space="0" w:color="auto"/>
-              <w:left w:val="outset" w:sz="6" w:space="0" w:color="auto"/>
-              <w:bottom w:val="outset" w:sz="6" w:space="0" w:color="auto"/>
-              <w:right w:val="outset" w:sz="6" w:space="0" w:color="auto"/>
-            </w:tcBorders>
-          </w:tcPr>
-          <w:p>
-            <w:pPr>
-              <w:rPr>
-                <w:rFonts w:ascii="Arial" w:hAnsi="Arial" w:cs="Arial"/>
-                <w:sz w:val="20"/>
-                <w:szCs w:val="20"/>
-              </w:rPr>
-            </w:pPr>
+          </w:tcPr>
+          <w:p>
+            <w:pPr>
+              <w:rPr>
+                <w:rFonts w:ascii="Arial" w:hAnsi="Arial" w:cs="Arial"/>
+                <w:sz w:val="20"/>
+                <w:szCs w:val="20"/>
+              </w:rPr>
+            </w:pPr>
+            <w:r>
+              <w:rPr>
+                <w:rFonts w:ascii="Arial" w:hAnsi="Arial" w:cs="Arial"/>
+                <w:sz w:val="20"/>
+                <w:szCs w:val="20"/>
+              </w:rPr>
+              <w:t>Se registra el nuevo porcentaje de descuento de honorarios en la base de datos.</w:t>
+            </w:r>
           </w:p>
         </w:tc>
       </w:tr>
@@ -15116,6 +15398,14 @@
                 <w:szCs w:val="20"/>
               </w:rPr>
             </w:pPr>
+            <w:r>
+              <w:rPr>
+                <w:rFonts w:ascii="Arial" w:hAnsi="Arial" w:cs="Arial"/>
+                <w:sz w:val="20"/>
+                <w:szCs w:val="20"/>
+              </w:rPr>
+              <w:t>Sistema calcula y paga honorarios a personal por medio del servicio de pagos.</w:t>
+            </w:r>
           </w:p>
         </w:tc>
       </w:tr>
@@ -15304,52 +15594,6 @@
           </w:tcPr>
           <w:p>
             <w:pPr>
-              <w:pStyle w:val="Prrafodelista"/>
-              <w:numPr>
-                <w:ilvl w:val="0"/>
-                <w:numId w:val="14"/>
-              </w:numPr>
-              <w:spacing w:after="200" w:line="276" w:lineRule="auto"/>
-              <w:rPr>
-                <w:rFonts w:ascii="Arial" w:hAnsi="Arial" w:cs="Arial"/>
-                <w:sz w:val="20"/>
-                <w:szCs w:val="20"/>
-              </w:rPr>
-            </w:pPr>
-            <w:r>
-              <w:rPr>
-                <w:rFonts w:ascii="Arial" w:hAnsi="Arial" w:cs="Arial"/>
-                <w:sz w:val="20"/>
-                <w:szCs w:val="20"/>
-              </w:rPr>
-              <w:t>Acceder a la página WEB.</w:t>
-            </w:r>
-          </w:p>
-          <w:p>
-            <w:pPr>
-              <w:pStyle w:val="Prrafodelista"/>
-              <w:numPr>
-                <w:ilvl w:val="0"/>
-                <w:numId w:val="14"/>
-              </w:numPr>
-              <w:spacing w:after="200" w:line="276" w:lineRule="auto"/>
-              <w:rPr>
-                <w:rFonts w:ascii="Arial" w:hAnsi="Arial" w:cs="Arial"/>
-                <w:sz w:val="20"/>
-                <w:szCs w:val="20"/>
-              </w:rPr>
-            </w:pPr>
-            <w:r>
-              <w:rPr>
-                <w:rFonts w:ascii="Arial" w:hAnsi="Arial" w:cs="Arial"/>
-                <w:sz w:val="20"/>
-                <w:szCs w:val="20"/>
-              </w:rPr>
-              <w:t>Abrir pestaña de “disponibilidad horaria”.</w:t>
-            </w:r>
-          </w:p>
-          <w:p>
-            <w:pPr>
               <w:spacing w:after="200" w:line="276" w:lineRule="auto"/>
               <w:ind w:left="360"/>
               <w:rPr>
@@ -15364,7 +15608,7 @@
                 <w:sz w:val="20"/>
                 <w:szCs w:val="20"/>
               </w:rPr>
-              <w:t>4.    Aplica los filtros necesarios para la búsqueda.</w:t>
+              <w:t>1- Calcula honorarios a pagar a cada trabajador correspondiente al personal.</w:t>
             </w:r>
           </w:p>
           <w:p>
@@ -15377,6 +15621,14 @@
                 <w:szCs w:val="20"/>
               </w:rPr>
             </w:pPr>
+            <w:r>
+              <w:rPr>
+                <w:rFonts w:ascii="Arial" w:hAnsi="Arial" w:cs="Arial"/>
+                <w:sz w:val="20"/>
+                <w:szCs w:val="20"/>
+              </w:rPr>
+              <w:t>2- Envía cálculo.</w:t>
+            </w:r>
           </w:p>
         </w:tc>
         <w:tc>
@@ -15392,29 +15644,6 @@
           </w:tcPr>
           <w:p>
             <w:pPr>
-              <w:pStyle w:val="Prrafodelista"/>
-              <w:numPr>
-                <w:ilvl w:val="0"/>
-                <w:numId w:val="14"/>
-              </w:numPr>
-              <w:spacing w:after="200" w:line="276" w:lineRule="auto"/>
-              <w:rPr>
-                <w:rFonts w:ascii="Arial" w:hAnsi="Arial" w:cs="Arial"/>
-                <w:sz w:val="20"/>
-                <w:szCs w:val="20"/>
-              </w:rPr>
-            </w:pPr>
-            <w:r>
-              <w:rPr>
-                <w:rFonts w:ascii="Arial" w:hAnsi="Arial" w:cs="Arial"/>
-                <w:sz w:val="20"/>
-                <w:szCs w:val="20"/>
-              </w:rPr>
-              <w:t>Despliega página de “disponibilidad horaria”.</w:t>
-            </w:r>
-          </w:p>
-          <w:p>
-            <w:pPr>
               <w:spacing w:after="200" w:line="276" w:lineRule="auto"/>
               <w:ind w:left="360"/>
               <w:rPr>
@@ -15429,7 +15658,7 @@
                 <w:sz w:val="20"/>
                 <w:szCs w:val="20"/>
               </w:rPr>
-              <w:t>5.    Muestra pantalla de listado de médicos disponibles.</w:t>
+              <w:t>3- Procesa el cálculo y lo registra.</w:t>
             </w:r>
           </w:p>
           <w:p>
@@ -15442,6 +15671,14 @@
                 <w:szCs w:val="20"/>
               </w:rPr>
             </w:pPr>
+            <w:r>
+              <w:rPr>
+                <w:rFonts w:ascii="Arial" w:hAnsi="Arial" w:cs="Arial"/>
+                <w:sz w:val="20"/>
+                <w:szCs w:val="20"/>
+              </w:rPr>
+              <w:t>4- Transfiere el monto respectivo a cada uno del personal.</w:t>
+            </w:r>
           </w:p>
         </w:tc>
       </w:tr>
@@ -15579,14 +15816,6 @@
                 <w:szCs w:val="20"/>
               </w:rPr>
             </w:pPr>
-            <w:r>
-              <w:rPr>
-                <w:rFonts w:ascii="Arial" w:hAnsi="Arial" w:cs="Arial"/>
-                <w:sz w:val="20"/>
-                <w:szCs w:val="20"/>
-              </w:rPr>
-              <w:t>Médico no disponible.</w:t>
-            </w:r>
           </w:p>
         </w:tc>
       </w:tr>
@@ -15735,8 +15964,19 @@
                 <w:rFonts w:ascii="Arial" w:hAnsi="Arial" w:cs="Arial"/>
                 <w:sz w:val="20"/>
                 <w:szCs w:val="20"/>
-              </w:rPr>
-            </w:pPr>
+                <w:u w:val="single"/>
+              </w:rPr>
+            </w:pPr>
+            <w:r>
+              <w:rPr>
+                <w:rFonts w:ascii="Arial" w:hAnsi="Arial" w:cs="Arial"/>
+                <w:sz w:val="20"/>
+                <w:szCs w:val="20"/>
+              </w:rPr>
+              <w:t>Registra el cálculo de honorarios en la base de datos.</w:t>
+            </w:r>
+            <w:bookmarkStart w:id="0" w:name="_GoBack"/>
+            <w:bookmarkEnd w:id="0"/>
           </w:p>
         </w:tc>
       </w:tr>

</xml_diff>